<commit_message>
mid term report before updated
</commit_message>
<xml_diff>
--- a/Report/mid_term_report.docx
+++ b/Report/mid_term_report.docx
@@ -154,43 +154,41 @@
           <w:bCs/>
           <w:szCs w:val="18"/>
         </w:rPr>
-        <w:t>Feature selection during semantic similarity measure is one o</w:t>
-      </w:r>
-      <w:bookmarkStart w:id="0" w:name="_GoBack"/>
-      <w:bookmarkEnd w:id="0"/>
+        <w:t xml:space="preserve">Feature selection during semantic similarity measure is one of the most important task. </w:t>
+      </w:r>
       <w:r>
         <w:rPr>
           <w:rFonts w:ascii="Times" w:hAnsi="Times"/>
           <w:bCs/>
           <w:szCs w:val="18"/>
         </w:rPr>
-        <w:t xml:space="preserve">f the most important task. </w:t>
-      </w:r>
+        <w:t xml:space="preserve">The performance of model depends on both the selection of features and appropriate number of features. In this project, we select best Fi number of features for </w:t>
+      </w:r>
+      <w:proofErr w:type="spellStart"/>
       <w:r>
         <w:rPr>
           <w:rFonts w:ascii="Times" w:hAnsi="Times"/>
           <w:bCs/>
           <w:szCs w:val="18"/>
         </w:rPr>
-        <w:t xml:space="preserve">The performance of model depends on both the selection of features and appropriate number of features. In this project, we select best Fi number of features for </w:t>
-      </w:r>
-      <w:proofErr w:type="spellStart"/>
+        <w:t>i</w:t>
+      </w:r>
+      <w:proofErr w:type="spellEnd"/>
       <w:r>
         <w:rPr>
           <w:rFonts w:ascii="Times" w:hAnsi="Times"/>
           <w:bCs/>
           <w:szCs w:val="18"/>
         </w:rPr>
-        <w:t>i</w:t>
-      </w:r>
-      <w:proofErr w:type="spellEnd"/>
+        <w:t xml:space="preserve"> &lt;= total number of features using chi square feature selection, build model, and evaluate the model, and finally the f</w:t>
+      </w:r>
       <w:r>
         <w:rPr>
           <w:rFonts w:ascii="Times" w:hAnsi="Times"/>
           <w:bCs/>
           <w:szCs w:val="18"/>
         </w:rPr>
-        <w:t xml:space="preserve"> &lt;= total number of features using chi square feature selection, build model, and evaluate the model, and finally the f</w:t>
+        <w:t>eature Fi that yields best perf</w:t>
       </w:r>
       <w:r>
         <w:rPr>
@@ -198,7 +196,7 @@
           <w:bCs/>
           <w:szCs w:val="18"/>
         </w:rPr>
-        <w:t>eature Fi that yields best perf</w:t>
+        <w:t>o</w:t>
       </w:r>
       <w:r>
         <w:rPr>
@@ -206,7 +204,7 @@
           <w:bCs/>
           <w:szCs w:val="18"/>
         </w:rPr>
-        <w:t>o</w:t>
+        <w:t>rm</w:t>
       </w:r>
       <w:r>
         <w:rPr>
@@ -214,14 +212,6 @@
           <w:bCs/>
           <w:szCs w:val="18"/>
         </w:rPr>
-        <w:t>rm</w:t>
-      </w:r>
-      <w:r>
-        <w:rPr>
-          <w:rFonts w:ascii="Times" w:hAnsi="Times"/>
-          <w:bCs/>
-          <w:szCs w:val="18"/>
-        </w:rPr>
         <w:t>ance.</w:t>
       </w:r>
     </w:p>
@@ -236,7 +226,7 @@
         <w:rPr>
           <w:rFonts w:ascii="Times" w:hAnsi="Times"/>
         </w:rPr>
-        <w:t>1   Introduction</w:t>
+        <w:t>Log and Source code</w:t>
       </w:r>
     </w:p>
     <w:p>
@@ -254,909 +244,15 @@
           <w:sz w:val="20"/>
           <w:szCs w:val="20"/>
         </w:rPr>
-        <w:t xml:space="preserve">Semantic similarity measure uses different classification and regression machine line approach. One of the most tedious but most important step is selecting the best features to be used. </w:t>
-      </w:r>
-      <w:r>
-        <w:rPr>
-          <w:rFonts w:ascii="Times" w:hAnsi="Times"/>
-          <w:sz w:val="20"/>
-          <w:szCs w:val="20"/>
-        </w:rPr>
-        <w:t xml:space="preserve">The accuracy of model depends on how well the feature are selected. </w:t>
-      </w:r>
-    </w:p>
-    <w:p>
-      <w:pPr>
-        <w:jc w:val="both"/>
-        <w:rPr>
-          <w:rFonts w:ascii="Times" w:hAnsi="Times"/>
-          <w:sz w:val="20"/>
-          <w:szCs w:val="20"/>
-        </w:rPr>
-      </w:pPr>
-    </w:p>
-    <w:p>
-      <w:pPr>
-        <w:jc w:val="both"/>
-        <w:rPr>
-          <w:rFonts w:ascii="Times" w:hAnsi="Times"/>
-          <w:sz w:val="20"/>
-          <w:szCs w:val="20"/>
-        </w:rPr>
-      </w:pPr>
-      <w:r>
-        <w:rPr>
-          <w:rFonts w:ascii="Times" w:hAnsi="Times"/>
-          <w:sz w:val="20"/>
-          <w:szCs w:val="20"/>
-        </w:rPr>
-        <w:t xml:space="preserve">In this project proposal, I like to automatically select best features that gives the best result for semantic similarity measure. In doing so, I will be use chi-square feature selection for selecting different number of best features, evaluate model with those different </w:t>
-      </w:r>
-      <w:r>
-        <w:rPr>
-          <w:rFonts w:ascii="Times" w:hAnsi="Times"/>
-          <w:sz w:val="20"/>
-          <w:szCs w:val="20"/>
-        </w:rPr>
-        <w:t>best features set, and report the features that gives best accuracy as best features.</w:t>
-      </w:r>
-    </w:p>
-    <w:p>
-      <w:pPr>
-        <w:pStyle w:val="heading10"/>
-        <w:rPr>
-          <w:rFonts w:ascii="Times" w:hAnsi="Times"/>
-        </w:rPr>
-      </w:pPr>
-      <w:r>
-        <w:rPr>
-          <w:rFonts w:ascii="Times" w:hAnsi="Times"/>
-        </w:rPr>
-        <w:t xml:space="preserve">2   </w:t>
-      </w:r>
-      <w:r>
-        <w:rPr>
-          <w:rFonts w:ascii="Times" w:hAnsi="Times"/>
-        </w:rPr>
-        <w:t xml:space="preserve">Project </w:t>
-      </w:r>
-      <w:r>
-        <w:rPr>
-          <w:rFonts w:ascii="Times" w:hAnsi="Times"/>
-        </w:rPr>
-        <w:t>Plan</w:t>
-      </w:r>
-    </w:p>
-    <w:p>
-      <w:pPr>
-        <w:pStyle w:val="p1a"/>
-        <w:jc w:val="both"/>
-      </w:pPr>
-      <w:r>
-        <w:t xml:space="preserve"> </w:t>
-      </w:r>
-      <w:r>
-        <w:rPr>
-          <w:rFonts w:ascii="Times" w:hAnsi="Times"/>
-          <w:sz w:val="20"/>
-          <w:szCs w:val="20"/>
-        </w:rPr>
-        <w:t xml:space="preserve">First of all, the dataset will be processed so that they can be feed to chi-square method for feature selection and used as classification problem as well. Then we will select different possible best feature set using chi-square method. In third step, we will form model using each of those </w:t>
-      </w:r>
-      <w:r>
-        <w:rPr>
-          <w:rFonts w:ascii="Times" w:hAnsi="Times"/>
-          <w:sz w:val="20"/>
-          <w:szCs w:val="20"/>
-        </w:rPr>
-        <w:t xml:space="preserve">possible best feature set. Finally, we will evaluate the model accuracy and report the feature set as best feature set which gives the best model. </w:t>
-      </w:r>
-    </w:p>
-    <w:p>
-      <w:pPr>
-        <w:pStyle w:val="heading20"/>
-        <w:tabs>
-          <w:tab w:val="center" w:pos="3458"/>
-        </w:tabs>
-        <w:rPr>
-          <w:rFonts w:ascii="Times" w:hAnsi="Times"/>
-        </w:rPr>
-      </w:pPr>
-      <w:r>
-        <w:rPr>
-          <w:rFonts w:ascii="Times" w:hAnsi="Times"/>
-        </w:rPr>
-        <w:t xml:space="preserve">2.1   </w:t>
-      </w:r>
-      <w:r>
-        <w:rPr>
-          <w:rFonts w:ascii="Times" w:hAnsi="Times"/>
-        </w:rPr>
-        <w:t xml:space="preserve">Data </w:t>
-      </w:r>
-      <w:r>
-        <w:rPr>
-          <w:rFonts w:ascii="Times" w:hAnsi="Times"/>
-        </w:rPr>
-        <w:t xml:space="preserve">Set </w:t>
-      </w:r>
-      <w:r>
-        <w:rPr>
-          <w:rFonts w:ascii="Times" w:hAnsi="Times"/>
-        </w:rPr>
-        <w:t>Formation</w:t>
-      </w:r>
-      <w:r>
-        <w:rPr>
-          <w:rFonts w:ascii="Times" w:hAnsi="Times"/>
-        </w:rPr>
-        <w:tab/>
-      </w:r>
-    </w:p>
-    <w:p>
-      <w:pPr>
-        <w:widowControl w:val="0"/>
-        <w:autoSpaceDE w:val="0"/>
-        <w:autoSpaceDN w:val="0"/>
-        <w:adjustRightInd w:val="0"/>
-        <w:spacing w:after="240"/>
-        <w:contextualSpacing/>
-        <w:jc w:val="both"/>
-        <w:rPr>
-          <w:rFonts w:ascii="Times" w:hAnsi="Times"/>
-          <w:sz w:val="20"/>
-          <w:szCs w:val="20"/>
-        </w:rPr>
-      </w:pPr>
-      <w:r>
-        <w:rPr>
-          <w:rFonts w:ascii="Times" w:hAnsi="Times"/>
-          <w:sz w:val="20"/>
-          <w:szCs w:val="20"/>
-        </w:rPr>
-        <w:t xml:space="preserve">Our data set consists of 4514 data </w:t>
-      </w:r>
-      <w:r>
-        <w:rPr>
-          <w:rFonts w:ascii="Times" w:hAnsi="Times"/>
-          <w:sz w:val="20"/>
-          <w:szCs w:val="20"/>
-        </w:rPr>
-        <w:t xml:space="preserve">with 50 different features, their score and gold score for similarity score of two sentence. This data is </w:t>
-      </w:r>
-      <w:r>
-        <w:rPr>
-          <w:rFonts w:ascii="Times" w:hAnsi="Times"/>
-          <w:sz w:val="20"/>
-          <w:szCs w:val="20"/>
-        </w:rPr>
-        <w:t xml:space="preserve">generated by </w:t>
-      </w:r>
-      <w:proofErr w:type="spellStart"/>
-      <w:r>
-        <w:rPr>
-          <w:rFonts w:ascii="Times" w:hAnsi="Times"/>
-          <w:b/>
-          <w:sz w:val="20"/>
-          <w:szCs w:val="20"/>
-        </w:rPr>
-        <w:t>deeptutor</w:t>
-      </w:r>
-      <w:proofErr w:type="spellEnd"/>
-      <w:r>
-        <w:rPr>
-          <w:rFonts w:ascii="Times" w:hAnsi="Times"/>
-          <w:b/>
-          <w:sz w:val="20"/>
-          <w:szCs w:val="20"/>
-        </w:rPr>
-        <w:t xml:space="preserve"> lab</w:t>
-      </w:r>
-      <w:r>
-        <w:rPr>
-          <w:rFonts w:ascii="Times" w:hAnsi="Times"/>
-          <w:sz w:val="20"/>
-          <w:szCs w:val="20"/>
-        </w:rPr>
-        <w:t xml:space="preserve">, Institute of Intelligent System at University of Memphis, during </w:t>
-      </w:r>
-      <w:r>
-        <w:rPr>
-          <w:rFonts w:ascii="Times" w:hAnsi="Times"/>
-          <w:sz w:val="20"/>
-          <w:szCs w:val="20"/>
-        </w:rPr>
-        <w:t xml:space="preserve">SemEval-2017 International workshop on semantic evaluation. </w:t>
-      </w:r>
-      <w:r>
-        <w:rPr>
-          <w:rFonts w:ascii="Times" w:hAnsi="Times"/>
-          <w:sz w:val="20"/>
-          <w:szCs w:val="20"/>
-        </w:rPr>
-        <w:t xml:space="preserve">We call </w:t>
-      </w:r>
-      <w:r>
-        <w:rPr>
-          <w:rFonts w:ascii="Times" w:hAnsi="Times"/>
-          <w:sz w:val="20"/>
-          <w:szCs w:val="20"/>
-        </w:rPr>
-        <w:t>this</w:t>
-      </w:r>
-      <w:r>
-        <w:rPr>
-          <w:rFonts w:ascii="Times" w:hAnsi="Times"/>
-          <w:b/>
-          <w:sz w:val="20"/>
-          <w:szCs w:val="20"/>
-        </w:rPr>
-        <w:t xml:space="preserve"> data</w:t>
-      </w:r>
-      <w:r>
-        <w:rPr>
-          <w:rFonts w:ascii="Times" w:hAnsi="Times"/>
-          <w:b/>
-          <w:sz w:val="20"/>
-          <w:szCs w:val="20"/>
-        </w:rPr>
-        <w:t>set 1</w:t>
-      </w:r>
-      <w:r>
-        <w:rPr>
-          <w:rFonts w:ascii="Times" w:hAnsi="Times"/>
-          <w:sz w:val="20"/>
-          <w:szCs w:val="20"/>
-        </w:rPr>
-        <w:t xml:space="preserve"> and we form </w:t>
-      </w:r>
-      <w:r>
-        <w:rPr>
-          <w:rFonts w:ascii="Times" w:hAnsi="Times"/>
-          <w:b/>
-          <w:sz w:val="20"/>
-          <w:szCs w:val="20"/>
-        </w:rPr>
-        <w:t>dataset 2</w:t>
-      </w:r>
-      <w:r>
-        <w:rPr>
-          <w:rFonts w:ascii="Times" w:hAnsi="Times"/>
-          <w:sz w:val="20"/>
-          <w:szCs w:val="20"/>
-        </w:rPr>
-        <w:t xml:space="preserve"> by just </w:t>
-      </w:r>
-      <w:r>
-        <w:rPr>
-          <w:rFonts w:ascii="Times" w:hAnsi="Times"/>
-          <w:sz w:val="20"/>
-          <w:szCs w:val="20"/>
-        </w:rPr>
-        <w:lastRenderedPageBreak/>
-        <w:t xml:space="preserve">converting its continuous gold score value into discrete value so that we can use as input to chi-squared feature selection </w:t>
-      </w:r>
-      <w:r>
-        <w:rPr>
-          <w:rFonts w:ascii="Times" w:hAnsi="Times"/>
-          <w:sz w:val="20"/>
-          <w:szCs w:val="20"/>
-        </w:rPr>
-        <w:t>as well treat them as classification problem.</w:t>
-      </w:r>
-      <w:r>
-        <w:rPr>
-          <w:rFonts w:ascii="Times" w:hAnsi="Times"/>
-          <w:sz w:val="20"/>
-          <w:szCs w:val="20"/>
-        </w:rPr>
-        <w:t xml:space="preserve">         </w:t>
-      </w:r>
-    </w:p>
-    <w:p>
-      <w:pPr>
-        <w:pStyle w:val="heading20"/>
-        <w:rPr>
-          <w:rFonts w:ascii="Times" w:hAnsi="Times"/>
-        </w:rPr>
-      </w:pPr>
-      <w:r>
-        <w:rPr>
-          <w:rFonts w:ascii="Times" w:hAnsi="Times"/>
-        </w:rPr>
-        <w:t xml:space="preserve">2.2   Feature </w:t>
-      </w:r>
-      <w:r>
-        <w:rPr>
-          <w:rFonts w:ascii="Times" w:hAnsi="Times"/>
-        </w:rPr>
-        <w:t>Set Formation</w:t>
-      </w:r>
-    </w:p>
-    <w:p>
-      <w:pPr>
-        <w:widowControl w:val="0"/>
-        <w:autoSpaceDE w:val="0"/>
-        <w:autoSpaceDN w:val="0"/>
-        <w:adjustRightInd w:val="0"/>
-        <w:spacing w:after="240"/>
-        <w:contextualSpacing/>
-        <w:jc w:val="both"/>
-        <w:rPr>
-          <w:rFonts w:ascii="Times" w:hAnsi="Times"/>
-          <w:sz w:val="20"/>
-          <w:szCs w:val="20"/>
-        </w:rPr>
-      </w:pPr>
-      <w:r>
-        <w:rPr>
-          <w:rFonts w:ascii="Times" w:hAnsi="Times"/>
-          <w:sz w:val="20"/>
-          <w:szCs w:val="20"/>
-        </w:rPr>
-        <w:t xml:space="preserve">We </w:t>
-      </w:r>
-      <w:r>
-        <w:rPr>
-          <w:rFonts w:ascii="Times" w:hAnsi="Times"/>
-          <w:sz w:val="20"/>
-          <w:szCs w:val="20"/>
-        </w:rPr>
-        <w:t xml:space="preserve">use dataset 2 and </w:t>
-      </w:r>
-      <w:r>
-        <w:rPr>
-          <w:rFonts w:ascii="Times" w:hAnsi="Times"/>
-          <w:sz w:val="20"/>
-          <w:szCs w:val="20"/>
-        </w:rPr>
-        <w:t xml:space="preserve">perform feature selection for </w:t>
-      </w:r>
-      <w:proofErr w:type="spellStart"/>
-      <w:r>
-        <w:rPr>
-          <w:rFonts w:ascii="Times" w:hAnsi="Times"/>
-          <w:sz w:val="20"/>
-          <w:szCs w:val="20"/>
-        </w:rPr>
-        <w:t>i</w:t>
-      </w:r>
-      <w:proofErr w:type="spellEnd"/>
-      <w:r>
-        <w:rPr>
-          <w:rFonts w:ascii="Times" w:hAnsi="Times"/>
-          <w:sz w:val="20"/>
-          <w:szCs w:val="20"/>
-        </w:rPr>
-        <w:t>&lt;= 50 times</w:t>
-      </w:r>
-      <w:r>
-        <w:rPr>
-          <w:rFonts w:ascii="Times" w:hAnsi="Times"/>
-          <w:sz w:val="20"/>
-          <w:szCs w:val="20"/>
-        </w:rPr>
-        <w:t>. At e</w:t>
-      </w:r>
-      <w:r>
-        <w:rPr>
-          <w:rFonts w:ascii="Times" w:hAnsi="Times"/>
-          <w:sz w:val="20"/>
-          <w:szCs w:val="20"/>
-        </w:rPr>
-        <w:t xml:space="preserve">ach </w:t>
-      </w:r>
-      <w:proofErr w:type="spellStart"/>
-      <w:r>
-        <w:rPr>
-          <w:rFonts w:ascii="Times" w:hAnsi="Times"/>
-          <w:sz w:val="20"/>
-          <w:szCs w:val="20"/>
-        </w:rPr>
-        <w:t>i</w:t>
-      </w:r>
-      <w:proofErr w:type="spellEnd"/>
-      <w:r>
-        <w:rPr>
-          <w:rFonts w:ascii="Times" w:hAnsi="Times"/>
-          <w:sz w:val="20"/>
-          <w:szCs w:val="20"/>
-        </w:rPr>
-        <w:t xml:space="preserve"> iteration</w:t>
-      </w:r>
-      <w:r>
-        <w:rPr>
-          <w:rFonts w:ascii="Times" w:hAnsi="Times"/>
-          <w:sz w:val="20"/>
-          <w:szCs w:val="20"/>
-        </w:rPr>
-        <w:t>,</w:t>
-      </w:r>
-      <w:r>
-        <w:rPr>
-          <w:rFonts w:ascii="Times" w:hAnsi="Times"/>
-          <w:sz w:val="20"/>
-          <w:szCs w:val="20"/>
-        </w:rPr>
-        <w:t xml:space="preserve"> we ask the </w:t>
-      </w:r>
-      <w:r>
-        <w:rPr>
-          <w:rFonts w:ascii="Times" w:hAnsi="Times"/>
-          <w:sz w:val="20"/>
-          <w:szCs w:val="20"/>
-        </w:rPr>
-        <w:t xml:space="preserve">chi-square </w:t>
-      </w:r>
-      <w:r>
-        <w:rPr>
-          <w:rFonts w:ascii="Times" w:hAnsi="Times"/>
-          <w:sz w:val="20"/>
-          <w:szCs w:val="20"/>
-        </w:rPr>
-        <w:t xml:space="preserve">method to output </w:t>
-      </w:r>
-      <w:proofErr w:type="spellStart"/>
-      <w:r>
-        <w:rPr>
-          <w:rFonts w:ascii="Times" w:hAnsi="Times"/>
-          <w:sz w:val="20"/>
-          <w:szCs w:val="20"/>
-        </w:rPr>
-        <w:t>i</w:t>
-      </w:r>
-      <w:proofErr w:type="spellEnd"/>
-      <w:r>
-        <w:rPr>
-          <w:rFonts w:ascii="Times" w:hAnsi="Times"/>
-          <w:sz w:val="20"/>
-          <w:szCs w:val="20"/>
-        </w:rPr>
-        <w:t xml:space="preserve"> best features</w:t>
-      </w:r>
-      <w:r>
-        <w:rPr>
-          <w:rFonts w:ascii="Times" w:hAnsi="Times"/>
-          <w:sz w:val="20"/>
-          <w:szCs w:val="20"/>
-        </w:rPr>
-        <w:t xml:space="preserve"> and called it</w:t>
-      </w:r>
-      <w:r>
-        <w:rPr>
-          <w:rFonts w:ascii="Times" w:hAnsi="Times"/>
-          <w:sz w:val="20"/>
-          <w:szCs w:val="20"/>
-        </w:rPr>
-        <w:t xml:space="preserve"> Fi</w:t>
-      </w:r>
-      <w:r>
-        <w:rPr>
-          <w:rFonts w:ascii="Times" w:hAnsi="Times"/>
-          <w:sz w:val="20"/>
-          <w:szCs w:val="20"/>
-        </w:rPr>
-        <w:t xml:space="preserve">. In this way, we will have </w:t>
-      </w:r>
-      <w:r>
-        <w:rPr>
-          <w:rFonts w:ascii="Times" w:hAnsi="Times"/>
-          <w:sz w:val="20"/>
-          <w:szCs w:val="20"/>
-        </w:rPr>
-        <w:t>50</w:t>
-      </w:r>
-      <w:r>
-        <w:rPr>
-          <w:rFonts w:ascii="Times" w:hAnsi="Times"/>
-          <w:sz w:val="20"/>
-          <w:szCs w:val="20"/>
-        </w:rPr>
-        <w:t xml:space="preserve"> different feature set </w:t>
-      </w:r>
-      <w:r>
-        <w:rPr>
-          <w:rFonts w:ascii="Times" w:hAnsi="Times"/>
-          <w:sz w:val="20"/>
-          <w:szCs w:val="20"/>
-        </w:rPr>
-        <w:t xml:space="preserve">where each Fi feature set consists of </w:t>
-      </w:r>
-      <w:proofErr w:type="spellStart"/>
-      <w:r>
-        <w:rPr>
-          <w:rFonts w:ascii="Times" w:hAnsi="Times"/>
-          <w:sz w:val="20"/>
-          <w:szCs w:val="20"/>
-        </w:rPr>
-        <w:t>i</w:t>
-      </w:r>
-      <w:proofErr w:type="spellEnd"/>
-      <w:r>
-        <w:rPr>
-          <w:rFonts w:ascii="Times" w:hAnsi="Times"/>
-          <w:sz w:val="20"/>
-          <w:szCs w:val="20"/>
-        </w:rPr>
-        <w:t xml:space="preserve"> best fea</w:t>
-      </w:r>
-      <w:r>
-        <w:rPr>
-          <w:rFonts w:ascii="Times" w:hAnsi="Times"/>
-          <w:sz w:val="20"/>
-          <w:szCs w:val="20"/>
-        </w:rPr>
-        <w:t>tures.</w:t>
-      </w:r>
-    </w:p>
-    <w:p>
-      <w:pPr>
-        <w:pStyle w:val="heading20"/>
-        <w:rPr>
-          <w:rFonts w:ascii="Times" w:hAnsi="Times"/>
-        </w:rPr>
-      </w:pPr>
-      <w:r>
-        <w:rPr>
-          <w:rFonts w:ascii="Times" w:hAnsi="Times"/>
-        </w:rPr>
-        <w:t xml:space="preserve">2.3   </w:t>
-      </w:r>
-      <w:r>
-        <w:rPr>
-          <w:rFonts w:ascii="Times" w:hAnsi="Times"/>
-        </w:rPr>
-        <w:t xml:space="preserve">Model </w:t>
-      </w:r>
-      <w:r>
-        <w:rPr>
-          <w:rFonts w:ascii="Times" w:hAnsi="Times"/>
-        </w:rPr>
-        <w:t>Formation</w:t>
-      </w:r>
-    </w:p>
-    <w:p>
-      <w:pPr>
-        <w:widowControl w:val="0"/>
-        <w:autoSpaceDE w:val="0"/>
-        <w:autoSpaceDN w:val="0"/>
-        <w:adjustRightInd w:val="0"/>
-        <w:spacing w:after="240"/>
-        <w:contextualSpacing/>
-        <w:jc w:val="both"/>
-        <w:rPr>
-          <w:rFonts w:ascii="Times" w:hAnsi="Times"/>
-          <w:sz w:val="20"/>
-          <w:szCs w:val="20"/>
-        </w:rPr>
-      </w:pPr>
-      <w:r>
-        <w:rPr>
-          <w:rFonts w:ascii="Times" w:hAnsi="Times"/>
-          <w:sz w:val="20"/>
-          <w:szCs w:val="20"/>
-        </w:rPr>
-        <w:t xml:space="preserve">We use 50 different features set from step 2.2 </w:t>
-      </w:r>
-      <w:r>
-        <w:rPr>
-          <w:rFonts w:ascii="Times" w:hAnsi="Times"/>
-          <w:sz w:val="20"/>
-          <w:szCs w:val="20"/>
-        </w:rPr>
-        <w:t>during the model formation.</w:t>
-      </w:r>
-      <w:r>
-        <w:rPr>
-          <w:rFonts w:ascii="Times" w:hAnsi="Times"/>
-          <w:sz w:val="20"/>
-          <w:szCs w:val="20"/>
-        </w:rPr>
-        <w:t xml:space="preserve"> Using each feature set Fi for </w:t>
-      </w:r>
-      <w:proofErr w:type="spellStart"/>
-      <w:r>
-        <w:rPr>
-          <w:rFonts w:ascii="Times" w:hAnsi="Times"/>
-          <w:sz w:val="20"/>
-          <w:szCs w:val="20"/>
-        </w:rPr>
-        <w:t>i</w:t>
-      </w:r>
-      <w:proofErr w:type="spellEnd"/>
-      <w:r>
-        <w:rPr>
-          <w:rFonts w:ascii="Times" w:hAnsi="Times"/>
-          <w:sz w:val="20"/>
-          <w:szCs w:val="20"/>
-        </w:rPr>
-        <w:t xml:space="preserve">&lt;=50, we form both classification and regression model </w:t>
-      </w:r>
-      <w:proofErr w:type="spellStart"/>
-      <w:r>
-        <w:rPr>
-          <w:rFonts w:ascii="Times" w:hAnsi="Times"/>
-          <w:sz w:val="20"/>
-          <w:szCs w:val="20"/>
-        </w:rPr>
-        <w:t>CMi</w:t>
-      </w:r>
-      <w:proofErr w:type="spellEnd"/>
-      <w:r>
-        <w:rPr>
-          <w:rFonts w:ascii="Times" w:hAnsi="Times"/>
-          <w:sz w:val="20"/>
-          <w:szCs w:val="20"/>
-        </w:rPr>
-        <w:t xml:space="preserve"> and </w:t>
-      </w:r>
-      <w:proofErr w:type="spellStart"/>
-      <w:r>
-        <w:rPr>
-          <w:rFonts w:ascii="Times" w:hAnsi="Times"/>
-          <w:sz w:val="20"/>
-          <w:szCs w:val="20"/>
-        </w:rPr>
-        <w:t>RMi</w:t>
-      </w:r>
-      <w:proofErr w:type="spellEnd"/>
-      <w:r>
-        <w:rPr>
-          <w:rFonts w:ascii="Times" w:hAnsi="Times"/>
-          <w:sz w:val="20"/>
-          <w:szCs w:val="20"/>
-        </w:rPr>
-        <w:t xml:space="preserve"> respectively. Classifica</w:t>
-      </w:r>
-      <w:r>
-        <w:rPr>
-          <w:rFonts w:ascii="Times" w:hAnsi="Times"/>
-          <w:sz w:val="20"/>
-          <w:szCs w:val="20"/>
-        </w:rPr>
-        <w:t>tion model will be use dataset 2</w:t>
-      </w:r>
-      <w:r>
-        <w:rPr>
-          <w:rFonts w:ascii="Times" w:hAnsi="Times"/>
-          <w:sz w:val="20"/>
-          <w:szCs w:val="20"/>
-        </w:rPr>
-        <w:t xml:space="preserve"> and reg</w:t>
-      </w:r>
-      <w:r>
-        <w:rPr>
-          <w:rFonts w:ascii="Times" w:hAnsi="Times"/>
-          <w:sz w:val="20"/>
-          <w:szCs w:val="20"/>
-        </w:rPr>
-        <w:t>ression model will use dataset 1</w:t>
-      </w:r>
-      <w:r>
-        <w:rPr>
-          <w:rFonts w:ascii="Times" w:hAnsi="Times"/>
-          <w:sz w:val="20"/>
-          <w:szCs w:val="20"/>
-        </w:rPr>
-        <w:t>.</w:t>
-      </w:r>
-    </w:p>
-    <w:p>
-      <w:pPr>
-        <w:pStyle w:val="heading20"/>
-        <w:rPr>
-          <w:rFonts w:ascii="Times" w:hAnsi="Times"/>
-        </w:rPr>
-      </w:pPr>
-      <w:r>
-        <w:rPr>
-          <w:rFonts w:ascii="Times" w:hAnsi="Times"/>
-        </w:rPr>
-        <w:t>2</w:t>
-      </w:r>
-      <w:r>
-        <w:rPr>
-          <w:rFonts w:ascii="Times" w:hAnsi="Times"/>
-        </w:rPr>
-        <w:t>.4</w:t>
-      </w:r>
-      <w:r>
-        <w:rPr>
-          <w:rFonts w:ascii="Times" w:hAnsi="Times"/>
-        </w:rPr>
-        <w:t xml:space="preserve">   </w:t>
-      </w:r>
-      <w:r>
-        <w:rPr>
-          <w:rFonts w:ascii="Times" w:hAnsi="Times"/>
-        </w:rPr>
-        <w:t xml:space="preserve">Best Features </w:t>
-      </w:r>
-      <w:r>
-        <w:rPr>
-          <w:rFonts w:ascii="Times" w:hAnsi="Times"/>
-        </w:rPr>
-        <w:t>Selection</w:t>
-      </w:r>
-    </w:p>
-    <w:p>
-      <w:pPr>
-        <w:widowControl w:val="0"/>
-        <w:autoSpaceDE w:val="0"/>
-        <w:autoSpaceDN w:val="0"/>
-        <w:adjustRightInd w:val="0"/>
-        <w:spacing w:after="240"/>
-        <w:contextualSpacing/>
-        <w:jc w:val="both"/>
-        <w:rPr>
-          <w:rFonts w:ascii="Times" w:hAnsi="Times"/>
-          <w:sz w:val="20"/>
-          <w:szCs w:val="20"/>
-        </w:rPr>
-      </w:pPr>
-      <w:r>
-        <w:rPr>
-          <w:rFonts w:ascii="Times" w:hAnsi="Times"/>
-          <w:sz w:val="20"/>
-          <w:szCs w:val="20"/>
-        </w:rPr>
-        <w:t xml:space="preserve">Each </w:t>
-      </w:r>
-      <w:proofErr w:type="spellStart"/>
-      <w:r>
-        <w:rPr>
-          <w:rFonts w:ascii="Times" w:hAnsi="Times"/>
-          <w:sz w:val="20"/>
-          <w:szCs w:val="20"/>
-        </w:rPr>
-        <w:t>CMi</w:t>
-      </w:r>
-      <w:proofErr w:type="spellEnd"/>
-      <w:r>
-        <w:rPr>
-          <w:rFonts w:ascii="Times" w:hAnsi="Times"/>
-          <w:sz w:val="20"/>
-          <w:szCs w:val="20"/>
-        </w:rPr>
-        <w:t xml:space="preserve"> and </w:t>
-      </w:r>
-      <w:proofErr w:type="spellStart"/>
-      <w:r>
-        <w:rPr>
-          <w:rFonts w:ascii="Times" w:hAnsi="Times"/>
-          <w:sz w:val="20"/>
-          <w:szCs w:val="20"/>
-        </w:rPr>
-        <w:t>RMi</w:t>
-      </w:r>
-      <w:proofErr w:type="spellEnd"/>
-      <w:r>
-        <w:rPr>
-          <w:rFonts w:ascii="Times" w:hAnsi="Times"/>
-          <w:sz w:val="20"/>
-          <w:szCs w:val="20"/>
-        </w:rPr>
-        <w:t xml:space="preserve"> model will be evaluated using </w:t>
-      </w:r>
-      <w:r>
-        <w:rPr>
-          <w:rFonts w:ascii="Times" w:hAnsi="Times"/>
-          <w:sz w:val="20"/>
-          <w:szCs w:val="20"/>
-        </w:rPr>
-        <w:t>10-fold</w:t>
-      </w:r>
-      <w:r>
-        <w:rPr>
-          <w:rFonts w:ascii="Times" w:hAnsi="Times"/>
-          <w:sz w:val="20"/>
-          <w:szCs w:val="20"/>
-        </w:rPr>
-        <w:t xml:space="preserve"> cross validation</w:t>
-      </w:r>
-      <w:r>
-        <w:rPr>
-          <w:rFonts w:ascii="Times" w:hAnsi="Times"/>
-          <w:sz w:val="20"/>
-          <w:szCs w:val="20"/>
-        </w:rPr>
-        <w:t xml:space="preserve">. </w:t>
-      </w:r>
-      <w:r>
-        <w:rPr>
-          <w:rFonts w:ascii="Times" w:hAnsi="Times"/>
-          <w:sz w:val="20"/>
-          <w:szCs w:val="20"/>
-        </w:rPr>
-        <w:t xml:space="preserve">The feature set Fi will be selected as best feature if average accuracy of </w:t>
-      </w:r>
-      <w:proofErr w:type="spellStart"/>
-      <w:r>
-        <w:rPr>
-          <w:rFonts w:ascii="Times" w:hAnsi="Times"/>
-          <w:sz w:val="20"/>
-          <w:szCs w:val="20"/>
-        </w:rPr>
-        <w:t>CMi</w:t>
-      </w:r>
-      <w:proofErr w:type="spellEnd"/>
-      <w:r>
-        <w:rPr>
-          <w:rFonts w:ascii="Times" w:hAnsi="Times"/>
-          <w:sz w:val="20"/>
-          <w:szCs w:val="20"/>
-        </w:rPr>
-        <w:t xml:space="preserve"> and RMI is best.</w:t>
-      </w:r>
-    </w:p>
-    <w:p>
-      <w:pPr>
-        <w:widowControl w:val="0"/>
-        <w:autoSpaceDE w:val="0"/>
-        <w:autoSpaceDN w:val="0"/>
-        <w:adjustRightInd w:val="0"/>
-        <w:spacing w:after="240"/>
-        <w:contextualSpacing/>
-        <w:jc w:val="both"/>
-        <w:rPr>
-          <w:rFonts w:ascii="Times" w:hAnsi="Times"/>
-          <w:sz w:val="20"/>
-          <w:szCs w:val="20"/>
-        </w:rPr>
-      </w:pPr>
-    </w:p>
-    <w:p>
-      <w:pPr>
-        <w:widowControl w:val="0"/>
-        <w:autoSpaceDE w:val="0"/>
-        <w:autoSpaceDN w:val="0"/>
-        <w:adjustRightInd w:val="0"/>
-        <w:spacing w:after="240"/>
-        <w:contextualSpacing/>
-        <w:jc w:val="both"/>
-        <w:rPr>
-          <w:rFonts w:ascii="Times" w:hAnsi="Times"/>
-          <w:sz w:val="20"/>
-          <w:szCs w:val="20"/>
-        </w:rPr>
-      </w:pPr>
-    </w:p>
-    <w:p>
-      <w:pPr>
-        <w:pStyle w:val="heading10"/>
-        <w:rPr>
-          <w:rFonts w:ascii="Times" w:hAnsi="Times"/>
-        </w:rPr>
-      </w:pPr>
-      <w:r>
-        <w:rPr>
-          <w:rFonts w:ascii="Times" w:hAnsi="Times"/>
-        </w:rPr>
-        <w:t>3   Project Timeline</w:t>
-      </w:r>
-    </w:p>
-    <w:p>
-      <w:pPr>
-        <w:widowControl w:val="0"/>
-        <w:autoSpaceDE w:val="0"/>
-        <w:autoSpaceDN w:val="0"/>
-        <w:adjustRightInd w:val="0"/>
-        <w:spacing w:after="240"/>
-        <w:contextualSpacing/>
-        <w:jc w:val="both"/>
-        <w:rPr>
-          <w:rFonts w:ascii="Times" w:hAnsi="Times"/>
-          <w:sz w:val="20"/>
-          <w:szCs w:val="20"/>
-        </w:rPr>
-      </w:pPr>
-      <w:r>
-        <w:rPr>
-          <w:rFonts w:ascii="Times" w:hAnsi="Times"/>
-          <w:sz w:val="20"/>
-          <w:szCs w:val="20"/>
-        </w:rPr>
-        <w:t xml:space="preserve">Estimated project timeline can be found </w:t>
+        <w:t>Progress</w:t>
+      </w:r>
+      <w:r>
+        <w:rPr>
+          <w:rFonts w:ascii="Times" w:hAnsi="Times"/>
+          <w:sz w:val="20"/>
+          <w:szCs w:val="20"/>
+        </w:rPr>
+        <w:t xml:space="preserve"> log can be found </w:t>
       </w:r>
       <w:hyperlink r:id="rId8" w:history="1">
         <w:r>
@@ -1175,8 +271,1375 @@
           <w:sz w:val="20"/>
           <w:szCs w:val="20"/>
         </w:rPr>
+        <w:t xml:space="preserve"> and source code can be viewed </w:t>
+      </w:r>
+      <w:hyperlink r:id="rId9" w:history="1">
+        <w:r>
+          <w:rPr>
+            <w:rStyle w:val="Hyperlink"/>
+            <w:rFonts w:ascii="Times" w:hAnsi="Times"/>
+            <w:sz w:val="20"/>
+            <w:szCs w:val="20"/>
+          </w:rPr>
+          <w:t>here</w:t>
+        </w:r>
+      </w:hyperlink>
+      <w:r>
+        <w:rPr>
+          <w:rFonts w:ascii="Times" w:hAnsi="Times"/>
+          <w:sz w:val="20"/>
+          <w:szCs w:val="20"/>
+        </w:rPr>
+        <w:t xml:space="preserve"> </w:t>
+      </w:r>
+      <w:r>
+        <w:rPr>
+          <w:rFonts w:ascii="Times" w:hAnsi="Times"/>
+          <w:sz w:val="20"/>
+          <w:szCs w:val="20"/>
+        </w:rPr>
         <w:t>.</w:t>
       </w:r>
+    </w:p>
+    <w:p>
+      <w:pPr>
+        <w:pStyle w:val="heading10"/>
+        <w:rPr>
+          <w:rFonts w:ascii="Times" w:hAnsi="Times"/>
+        </w:rPr>
+      </w:pPr>
+      <w:r>
+        <w:rPr>
+          <w:rFonts w:ascii="Times" w:hAnsi="Times"/>
+        </w:rPr>
+        <w:t>1   Introduction</w:t>
+      </w:r>
+    </w:p>
+    <w:p>
+      <w:pPr>
+        <w:jc w:val="both"/>
+        <w:rPr>
+          <w:rFonts w:ascii="Times" w:hAnsi="Times"/>
+          <w:sz w:val="20"/>
+          <w:szCs w:val="20"/>
+        </w:rPr>
+      </w:pPr>
+      <w:r>
+        <w:rPr>
+          <w:rFonts w:ascii="Times" w:hAnsi="Times"/>
+          <w:sz w:val="20"/>
+          <w:szCs w:val="20"/>
+        </w:rPr>
+        <w:t>Semantic similarity measure uses different classificat</w:t>
+      </w:r>
+      <w:r>
+        <w:rPr>
+          <w:rFonts w:ascii="Times" w:hAnsi="Times"/>
+          <w:sz w:val="20"/>
+          <w:szCs w:val="20"/>
+        </w:rPr>
+        <w:t xml:space="preserve">ion and regression machine learning </w:t>
+      </w:r>
+      <w:r>
+        <w:rPr>
+          <w:rFonts w:ascii="Times" w:hAnsi="Times"/>
+          <w:sz w:val="20"/>
+          <w:szCs w:val="20"/>
+        </w:rPr>
+        <w:t>algorithm</w:t>
+      </w:r>
+      <w:r>
+        <w:rPr>
+          <w:rFonts w:ascii="Times" w:hAnsi="Times"/>
+          <w:sz w:val="20"/>
+          <w:szCs w:val="20"/>
+        </w:rPr>
+        <w:t>.</w:t>
+      </w:r>
+      <w:r>
+        <w:rPr>
+          <w:rFonts w:ascii="Times" w:hAnsi="Times"/>
+          <w:sz w:val="20"/>
+          <w:szCs w:val="20"/>
+        </w:rPr>
+        <w:t xml:space="preserve"> The performance of these algorithm depends largely on the feature set we use. However, choosing the feature set that best contribute to model performance is tedious job</w:t>
+      </w:r>
+      <w:r>
+        <w:rPr>
+          <w:rFonts w:ascii="Times" w:hAnsi="Times"/>
+          <w:sz w:val="20"/>
+          <w:szCs w:val="20"/>
+        </w:rPr>
+        <w:t xml:space="preserve">. </w:t>
+      </w:r>
+    </w:p>
+    <w:p>
+      <w:pPr>
+        <w:jc w:val="both"/>
+        <w:rPr>
+          <w:rFonts w:ascii="Times" w:hAnsi="Times"/>
+          <w:sz w:val="20"/>
+          <w:szCs w:val="20"/>
+        </w:rPr>
+      </w:pPr>
+    </w:p>
+    <w:p>
+      <w:pPr>
+        <w:jc w:val="both"/>
+        <w:rPr>
+          <w:rFonts w:ascii="Times" w:hAnsi="Times"/>
+          <w:sz w:val="20"/>
+          <w:szCs w:val="20"/>
+        </w:rPr>
+      </w:pPr>
+      <w:r>
+        <w:rPr>
+          <w:rFonts w:ascii="Times" w:hAnsi="Times"/>
+          <w:sz w:val="20"/>
+          <w:szCs w:val="20"/>
+        </w:rPr>
+        <w:t xml:space="preserve">In this </w:t>
+      </w:r>
+      <w:r>
+        <w:rPr>
+          <w:rFonts w:ascii="Times" w:hAnsi="Times"/>
+          <w:sz w:val="20"/>
+          <w:szCs w:val="20"/>
+        </w:rPr>
+        <w:t>paper</w:t>
+      </w:r>
+      <w:r>
+        <w:rPr>
+          <w:rFonts w:ascii="Times" w:hAnsi="Times"/>
+          <w:sz w:val="20"/>
+          <w:szCs w:val="20"/>
+        </w:rPr>
+        <w:t>,</w:t>
+      </w:r>
+      <w:r>
+        <w:rPr>
+          <w:rFonts w:ascii="Times" w:hAnsi="Times"/>
+          <w:sz w:val="20"/>
+          <w:szCs w:val="20"/>
+        </w:rPr>
+        <w:t xml:space="preserve"> </w:t>
+      </w:r>
+      <w:r>
+        <w:rPr>
+          <w:rFonts w:ascii="Times" w:hAnsi="Times"/>
+          <w:sz w:val="20"/>
+          <w:szCs w:val="20"/>
+        </w:rPr>
+        <w:t>we automatically select the best features that gives the best performance</w:t>
+      </w:r>
+      <w:r>
+        <w:rPr>
+          <w:rFonts w:ascii="Times" w:hAnsi="Times"/>
+          <w:sz w:val="20"/>
+          <w:szCs w:val="20"/>
+        </w:rPr>
+        <w:t xml:space="preserve">. </w:t>
+      </w:r>
+    </w:p>
+    <w:p>
+      <w:pPr>
+        <w:pStyle w:val="heading10"/>
+        <w:rPr>
+          <w:rFonts w:ascii="Times" w:hAnsi="Times"/>
+        </w:rPr>
+      </w:pPr>
+      <w:r>
+        <w:rPr>
+          <w:rFonts w:ascii="Times" w:hAnsi="Times"/>
+        </w:rPr>
+        <w:t xml:space="preserve">2   </w:t>
+      </w:r>
+      <w:r>
+        <w:rPr>
+          <w:rFonts w:ascii="Times" w:hAnsi="Times"/>
+        </w:rPr>
+        <w:t>Approach</w:t>
+      </w:r>
+    </w:p>
+    <w:p>
+      <w:pPr>
+        <w:jc w:val="both"/>
+        <w:rPr>
+          <w:rFonts w:ascii="Times" w:hAnsi="Times"/>
+          <w:sz w:val="20"/>
+          <w:szCs w:val="20"/>
+        </w:rPr>
+      </w:pPr>
+      <w:r>
+        <w:rPr>
+          <w:rFonts w:ascii="Times" w:hAnsi="Times"/>
+          <w:sz w:val="20"/>
+          <w:szCs w:val="20"/>
+        </w:rPr>
+        <w:t xml:space="preserve">In our approach, we iteratively select different number of best features using chi-squared test, build regression model </w:t>
+      </w:r>
+      <w:r>
+        <w:rPr>
+          <w:rFonts w:ascii="Times" w:hAnsi="Times"/>
+          <w:sz w:val="20"/>
+          <w:szCs w:val="20"/>
+        </w:rPr>
+        <w:t xml:space="preserve">and classification model </w:t>
+      </w:r>
+      <w:r>
+        <w:rPr>
+          <w:rFonts w:ascii="Times" w:hAnsi="Times"/>
+          <w:sz w:val="20"/>
+          <w:szCs w:val="20"/>
+        </w:rPr>
+        <w:t>using those</w:t>
+      </w:r>
+      <w:r>
+        <w:rPr>
+          <w:rFonts w:ascii="Times" w:hAnsi="Times"/>
+          <w:sz w:val="20"/>
+          <w:szCs w:val="20"/>
+        </w:rPr>
+        <w:t xml:space="preserve"> features set, and</w:t>
+      </w:r>
+      <w:r>
+        <w:rPr>
+          <w:rFonts w:ascii="Times" w:hAnsi="Times"/>
+          <w:sz w:val="20"/>
+          <w:szCs w:val="20"/>
+        </w:rPr>
+        <w:t xml:space="preserve"> evaluate the performance using 10-fold cross validation. The feature corresponding to best </w:t>
+      </w:r>
+      <w:r>
+        <w:rPr>
+          <w:rFonts w:ascii="Times" w:hAnsi="Times"/>
+          <w:sz w:val="20"/>
+          <w:szCs w:val="20"/>
+        </w:rPr>
+        <w:t xml:space="preserve">average performance of regression and classification model </w:t>
+      </w:r>
+      <w:r>
+        <w:rPr>
+          <w:rFonts w:ascii="Times" w:hAnsi="Times"/>
+          <w:sz w:val="20"/>
+          <w:szCs w:val="20"/>
+        </w:rPr>
+        <w:t xml:space="preserve">performance </w:t>
+      </w:r>
+      <w:r>
+        <w:rPr>
+          <w:rFonts w:ascii="Times" w:hAnsi="Times"/>
+          <w:sz w:val="20"/>
+          <w:szCs w:val="20"/>
+        </w:rPr>
+        <w:t xml:space="preserve">during </w:t>
+      </w:r>
+      <w:r>
+        <w:rPr>
+          <w:rFonts w:ascii="Times" w:hAnsi="Times"/>
+          <w:sz w:val="20"/>
+          <w:szCs w:val="20"/>
+        </w:rPr>
+        <w:t>evaluation is reported as best features to be used for building model.</w:t>
+      </w:r>
+    </w:p>
+    <w:p>
+      <w:pPr>
+        <w:pStyle w:val="p1a"/>
+        <w:jc w:val="both"/>
+      </w:pPr>
+    </w:p>
+    <w:p>
+      <w:pPr>
+        <w:pStyle w:val="heading20"/>
+        <w:tabs>
+          <w:tab w:val="center" w:pos="3458"/>
+        </w:tabs>
+        <w:rPr>
+          <w:rFonts w:ascii="Times" w:hAnsi="Times"/>
+        </w:rPr>
+      </w:pPr>
+      <w:r>
+        <w:rPr>
+          <w:rFonts w:ascii="Times" w:hAnsi="Times"/>
+        </w:rPr>
+        <w:lastRenderedPageBreak/>
+        <w:t xml:space="preserve">2.1   </w:t>
+      </w:r>
+      <w:r>
+        <w:rPr>
+          <w:rFonts w:ascii="Times" w:hAnsi="Times"/>
+        </w:rPr>
+        <w:t xml:space="preserve">Data </w:t>
+      </w:r>
+      <w:r>
+        <w:rPr>
+          <w:rFonts w:ascii="Times" w:hAnsi="Times"/>
+        </w:rPr>
+        <w:t xml:space="preserve">Set </w:t>
+      </w:r>
+      <w:r>
+        <w:rPr>
+          <w:rFonts w:ascii="Times" w:hAnsi="Times"/>
+        </w:rPr>
+        <w:tab/>
+      </w:r>
+    </w:p>
+    <w:p>
+      <w:pPr>
+        <w:widowControl w:val="0"/>
+        <w:autoSpaceDE w:val="0"/>
+        <w:autoSpaceDN w:val="0"/>
+        <w:adjustRightInd w:val="0"/>
+        <w:spacing w:after="240"/>
+        <w:contextualSpacing/>
+        <w:jc w:val="both"/>
+        <w:rPr>
+          <w:rFonts w:ascii="Times" w:hAnsi="Times"/>
+          <w:b/>
+          <w:sz w:val="20"/>
+          <w:szCs w:val="20"/>
+        </w:rPr>
+      </w:pPr>
+      <w:r>
+        <w:rPr>
+          <w:rFonts w:ascii="Times" w:hAnsi="Times"/>
+          <w:sz w:val="20"/>
+          <w:szCs w:val="20"/>
+        </w:rPr>
+        <w:t xml:space="preserve">Our data set consists of 4514 </w:t>
+      </w:r>
+      <w:r>
+        <w:rPr>
+          <w:rFonts w:ascii="Times" w:hAnsi="Times"/>
+          <w:sz w:val="20"/>
+          <w:szCs w:val="20"/>
+        </w:rPr>
+        <w:t>row</w:t>
+      </w:r>
+      <w:r>
+        <w:rPr>
+          <w:rFonts w:ascii="Times" w:hAnsi="Times"/>
+          <w:sz w:val="20"/>
+          <w:szCs w:val="20"/>
+        </w:rPr>
+        <w:t xml:space="preserve"> </w:t>
+      </w:r>
+      <w:r>
+        <w:rPr>
+          <w:rFonts w:ascii="Times" w:hAnsi="Times"/>
+          <w:sz w:val="20"/>
+          <w:szCs w:val="20"/>
+        </w:rPr>
+        <w:t>with 51 columns. The first 50 column consists of score for different kind of features and the last column consists of similarity score between two sentence. We also call the last column as gold value.</w:t>
+      </w:r>
+      <w:r>
+        <w:rPr>
+          <w:rFonts w:ascii="Times" w:hAnsi="Times"/>
+          <w:sz w:val="20"/>
+          <w:szCs w:val="20"/>
+        </w:rPr>
+        <w:t xml:space="preserve"> This data is </w:t>
+      </w:r>
+      <w:r>
+        <w:rPr>
+          <w:rFonts w:ascii="Times" w:hAnsi="Times"/>
+          <w:sz w:val="20"/>
+          <w:szCs w:val="20"/>
+        </w:rPr>
+        <w:t xml:space="preserve">generated by </w:t>
+      </w:r>
+      <w:proofErr w:type="spellStart"/>
+      <w:r>
+        <w:rPr>
+          <w:rFonts w:ascii="Times" w:hAnsi="Times"/>
+          <w:b/>
+          <w:sz w:val="20"/>
+          <w:szCs w:val="20"/>
+        </w:rPr>
+        <w:t>Deeptutor</w:t>
+      </w:r>
+      <w:proofErr w:type="spellEnd"/>
+      <w:r>
+        <w:rPr>
+          <w:rFonts w:ascii="Times" w:hAnsi="Times"/>
+          <w:b/>
+          <w:sz w:val="20"/>
+          <w:szCs w:val="20"/>
+        </w:rPr>
+        <w:t xml:space="preserve"> L</w:t>
+      </w:r>
+      <w:r>
+        <w:rPr>
+          <w:rFonts w:ascii="Times" w:hAnsi="Times"/>
+          <w:b/>
+          <w:sz w:val="20"/>
+          <w:szCs w:val="20"/>
+        </w:rPr>
+        <w:t>ab</w:t>
+      </w:r>
+      <w:r>
+        <w:rPr>
+          <w:rFonts w:ascii="Times" w:hAnsi="Times"/>
+          <w:sz w:val="20"/>
+          <w:szCs w:val="20"/>
+        </w:rPr>
+        <w:t xml:space="preserve">, Institute of Intelligent System at University of Memphis, during </w:t>
+      </w:r>
+      <w:r>
+        <w:rPr>
+          <w:rFonts w:ascii="Times" w:hAnsi="Times"/>
+          <w:sz w:val="20"/>
+          <w:szCs w:val="20"/>
+        </w:rPr>
+        <w:t xml:space="preserve">SemEval-2017 International workshop on semantic evaluation. </w:t>
+      </w:r>
+      <w:r>
+        <w:rPr>
+          <w:rFonts w:ascii="Times" w:hAnsi="Times"/>
+          <w:sz w:val="20"/>
+          <w:szCs w:val="20"/>
+        </w:rPr>
+        <w:t xml:space="preserve">We call </w:t>
+      </w:r>
+      <w:r>
+        <w:rPr>
+          <w:rFonts w:ascii="Times" w:hAnsi="Times"/>
+          <w:sz w:val="20"/>
+          <w:szCs w:val="20"/>
+        </w:rPr>
+        <w:t>this</w:t>
+      </w:r>
+      <w:r>
+        <w:rPr>
+          <w:rFonts w:ascii="Times" w:hAnsi="Times"/>
+          <w:b/>
+          <w:sz w:val="20"/>
+          <w:szCs w:val="20"/>
+        </w:rPr>
+        <w:t xml:space="preserve"> data</w:t>
+      </w:r>
+      <w:r>
+        <w:rPr>
+          <w:rFonts w:ascii="Times" w:hAnsi="Times"/>
+          <w:b/>
+          <w:sz w:val="20"/>
+          <w:szCs w:val="20"/>
+        </w:rPr>
+        <w:t>set 1</w:t>
+      </w:r>
+      <w:r>
+        <w:rPr>
+          <w:rFonts w:ascii="Times" w:hAnsi="Times"/>
+          <w:b/>
+          <w:sz w:val="20"/>
+          <w:szCs w:val="20"/>
+        </w:rPr>
+        <w:t>.</w:t>
+      </w:r>
+    </w:p>
+    <w:p>
+      <w:pPr>
+        <w:widowControl w:val="0"/>
+        <w:autoSpaceDE w:val="0"/>
+        <w:autoSpaceDN w:val="0"/>
+        <w:adjustRightInd w:val="0"/>
+        <w:spacing w:after="240"/>
+        <w:contextualSpacing/>
+        <w:jc w:val="both"/>
+        <w:rPr>
+          <w:rFonts w:ascii="Times" w:hAnsi="Times"/>
+          <w:sz w:val="20"/>
+          <w:szCs w:val="20"/>
+        </w:rPr>
+      </w:pPr>
+    </w:p>
+    <w:p>
+      <w:pPr>
+        <w:widowControl w:val="0"/>
+        <w:autoSpaceDE w:val="0"/>
+        <w:autoSpaceDN w:val="0"/>
+        <w:adjustRightInd w:val="0"/>
+        <w:spacing w:after="240"/>
+        <w:contextualSpacing/>
+        <w:jc w:val="both"/>
+        <w:rPr>
+          <w:rFonts w:ascii="Times" w:hAnsi="Times"/>
+          <w:sz w:val="20"/>
+          <w:szCs w:val="20"/>
+        </w:rPr>
+      </w:pPr>
+      <w:r>
+        <w:rPr>
+          <w:rFonts w:ascii="Times" w:hAnsi="Times"/>
+          <w:sz w:val="20"/>
+          <w:szCs w:val="20"/>
+        </w:rPr>
+        <w:t xml:space="preserve">We take dataset 1, </w:t>
+      </w:r>
+      <w:r>
+        <w:rPr>
+          <w:rFonts w:ascii="Times" w:hAnsi="Times"/>
+          <w:sz w:val="20"/>
+          <w:szCs w:val="20"/>
+        </w:rPr>
+        <w:t>converting</w:t>
+      </w:r>
+      <w:r>
+        <w:rPr>
+          <w:rFonts w:ascii="Times" w:hAnsi="Times"/>
+          <w:sz w:val="20"/>
+          <w:szCs w:val="20"/>
+        </w:rPr>
+        <w:t xml:space="preserve"> its continuous gold score value into discrete value </w:t>
+      </w:r>
+      <w:r>
+        <w:rPr>
+          <w:rFonts w:ascii="Times" w:hAnsi="Times"/>
+          <w:sz w:val="20"/>
+          <w:szCs w:val="20"/>
+        </w:rPr>
+        <w:t>and replace</w:t>
+      </w:r>
+      <w:r>
+        <w:rPr>
+          <w:rFonts w:ascii="Times" w:hAnsi="Times"/>
+          <w:sz w:val="20"/>
+          <w:szCs w:val="20"/>
+        </w:rPr>
+        <w:t xml:space="preserve"> all negative values to 0. This conversion is essential since </w:t>
+      </w:r>
+      <w:r>
+        <w:rPr>
+          <w:rFonts w:ascii="Times" w:hAnsi="Times"/>
+          <w:sz w:val="20"/>
+          <w:szCs w:val="20"/>
+        </w:rPr>
+        <w:t xml:space="preserve">chi-squared </w:t>
+      </w:r>
+      <w:r>
+        <w:rPr>
+          <w:rFonts w:ascii="Times" w:hAnsi="Times"/>
+          <w:sz w:val="20"/>
+          <w:szCs w:val="20"/>
+        </w:rPr>
+        <w:t>test can be performed only on discrete gold value and data with non-negative values</w:t>
+      </w:r>
+      <w:r>
+        <w:rPr>
+          <w:rFonts w:ascii="Times" w:hAnsi="Times"/>
+          <w:sz w:val="20"/>
+          <w:szCs w:val="20"/>
+        </w:rPr>
+        <w:t>.</w:t>
+      </w:r>
+      <w:r>
+        <w:rPr>
+          <w:rFonts w:ascii="Times" w:hAnsi="Times"/>
+          <w:sz w:val="20"/>
+          <w:szCs w:val="20"/>
+        </w:rPr>
+        <w:t xml:space="preserve"> </w:t>
+      </w:r>
+      <w:r>
+        <w:rPr>
+          <w:rFonts w:ascii="Times" w:hAnsi="Times"/>
+          <w:sz w:val="20"/>
+          <w:szCs w:val="20"/>
+        </w:rPr>
+        <w:t xml:space="preserve">We call </w:t>
+      </w:r>
+      <w:r>
+        <w:rPr>
+          <w:rFonts w:ascii="Times" w:hAnsi="Times"/>
+          <w:sz w:val="20"/>
+          <w:szCs w:val="20"/>
+        </w:rPr>
+        <w:t>this</w:t>
+      </w:r>
+      <w:r>
+        <w:rPr>
+          <w:rFonts w:ascii="Times" w:hAnsi="Times"/>
+          <w:b/>
+          <w:sz w:val="20"/>
+          <w:szCs w:val="20"/>
+        </w:rPr>
+        <w:t xml:space="preserve"> data</w:t>
+      </w:r>
+      <w:r>
+        <w:rPr>
+          <w:rFonts w:ascii="Times" w:hAnsi="Times"/>
+          <w:b/>
+          <w:sz w:val="20"/>
+          <w:szCs w:val="20"/>
+        </w:rPr>
+        <w:t>set 2</w:t>
+      </w:r>
+      <w:r>
+        <w:rPr>
+          <w:rFonts w:ascii="Times" w:hAnsi="Times"/>
+          <w:b/>
+          <w:sz w:val="20"/>
+          <w:szCs w:val="20"/>
+        </w:rPr>
+        <w:t>.</w:t>
+      </w:r>
+      <w:r>
+        <w:rPr>
+          <w:rFonts w:ascii="Times" w:hAnsi="Times"/>
+          <w:sz w:val="20"/>
+          <w:szCs w:val="20"/>
+        </w:rPr>
+        <w:t xml:space="preserve">        </w:t>
+      </w:r>
+    </w:p>
+    <w:p>
+      <w:pPr>
+        <w:pStyle w:val="heading20"/>
+        <w:rPr>
+          <w:rFonts w:ascii="Times" w:hAnsi="Times"/>
+        </w:rPr>
+      </w:pPr>
+      <w:r>
+        <w:rPr>
+          <w:rFonts w:ascii="Times" w:hAnsi="Times"/>
+        </w:rPr>
+        <w:t xml:space="preserve">2.2   Feature </w:t>
+      </w:r>
+      <w:r>
+        <w:rPr>
+          <w:rFonts w:ascii="Times" w:hAnsi="Times"/>
+        </w:rPr>
+        <w:t>Set Formation</w:t>
+      </w:r>
+    </w:p>
+    <w:p>
+      <w:pPr>
+        <w:widowControl w:val="0"/>
+        <w:autoSpaceDE w:val="0"/>
+        <w:autoSpaceDN w:val="0"/>
+        <w:adjustRightInd w:val="0"/>
+        <w:spacing w:after="240"/>
+        <w:contextualSpacing/>
+        <w:jc w:val="both"/>
+        <w:rPr>
+          <w:rFonts w:ascii="Times" w:hAnsi="Times"/>
+          <w:sz w:val="20"/>
+          <w:szCs w:val="20"/>
+        </w:rPr>
+      </w:pPr>
+      <w:r>
+        <w:rPr>
+          <w:rFonts w:ascii="Times" w:hAnsi="Times"/>
+          <w:sz w:val="20"/>
+          <w:szCs w:val="20"/>
+        </w:rPr>
+        <w:t xml:space="preserve">We </w:t>
+      </w:r>
+      <w:r>
+        <w:rPr>
+          <w:rFonts w:ascii="Times" w:hAnsi="Times"/>
+          <w:sz w:val="20"/>
+          <w:szCs w:val="20"/>
+        </w:rPr>
+        <w:t xml:space="preserve">use dataset 2 and </w:t>
+      </w:r>
+      <w:r>
+        <w:rPr>
+          <w:rFonts w:ascii="Times" w:hAnsi="Times"/>
+          <w:sz w:val="20"/>
+          <w:szCs w:val="20"/>
+        </w:rPr>
+        <w:t xml:space="preserve">perform feature selection for </w:t>
+      </w:r>
+      <w:proofErr w:type="spellStart"/>
+      <w:r>
+        <w:rPr>
+          <w:rFonts w:ascii="Times" w:hAnsi="Times"/>
+          <w:sz w:val="20"/>
+          <w:szCs w:val="20"/>
+        </w:rPr>
+        <w:t>i</w:t>
+      </w:r>
+      <w:proofErr w:type="spellEnd"/>
+      <w:r>
+        <w:rPr>
+          <w:rFonts w:ascii="Times" w:hAnsi="Times"/>
+          <w:sz w:val="20"/>
+          <w:szCs w:val="20"/>
+        </w:rPr>
+        <w:t>&lt;= 50 times</w:t>
+      </w:r>
+      <w:r>
+        <w:rPr>
+          <w:rFonts w:ascii="Times" w:hAnsi="Times"/>
+          <w:sz w:val="20"/>
+          <w:szCs w:val="20"/>
+        </w:rPr>
+        <w:t>. At e</w:t>
+      </w:r>
+      <w:r>
+        <w:rPr>
+          <w:rFonts w:ascii="Times" w:hAnsi="Times"/>
+          <w:sz w:val="20"/>
+          <w:szCs w:val="20"/>
+        </w:rPr>
+        <w:t xml:space="preserve">ach </w:t>
+      </w:r>
+      <w:proofErr w:type="spellStart"/>
+      <w:r>
+        <w:rPr>
+          <w:rFonts w:ascii="Times" w:hAnsi="Times"/>
+          <w:sz w:val="20"/>
+          <w:szCs w:val="20"/>
+        </w:rPr>
+        <w:t>i</w:t>
+      </w:r>
+      <w:proofErr w:type="spellEnd"/>
+      <w:r>
+        <w:rPr>
+          <w:rFonts w:ascii="Times" w:hAnsi="Times"/>
+          <w:sz w:val="20"/>
+          <w:szCs w:val="20"/>
+        </w:rPr>
+        <w:t xml:space="preserve"> iteration</w:t>
+      </w:r>
+      <w:r>
+        <w:rPr>
+          <w:rFonts w:ascii="Times" w:hAnsi="Times"/>
+          <w:sz w:val="20"/>
+          <w:szCs w:val="20"/>
+        </w:rPr>
+        <w:t>,</w:t>
+      </w:r>
+      <w:r>
+        <w:rPr>
+          <w:rFonts w:ascii="Times" w:hAnsi="Times"/>
+          <w:sz w:val="20"/>
+          <w:szCs w:val="20"/>
+        </w:rPr>
+        <w:t xml:space="preserve"> we ask the </w:t>
+      </w:r>
+      <w:r>
+        <w:rPr>
+          <w:rFonts w:ascii="Times" w:hAnsi="Times"/>
+          <w:sz w:val="20"/>
+          <w:szCs w:val="20"/>
+        </w:rPr>
+        <w:t xml:space="preserve">chi-square </w:t>
+      </w:r>
+      <w:r>
+        <w:rPr>
+          <w:rFonts w:ascii="Times" w:hAnsi="Times"/>
+          <w:sz w:val="20"/>
+          <w:szCs w:val="20"/>
+        </w:rPr>
+        <w:t xml:space="preserve">method to output </w:t>
+      </w:r>
+      <w:proofErr w:type="spellStart"/>
+      <w:r>
+        <w:rPr>
+          <w:rFonts w:ascii="Times" w:hAnsi="Times"/>
+          <w:sz w:val="20"/>
+          <w:szCs w:val="20"/>
+        </w:rPr>
+        <w:t>i</w:t>
+      </w:r>
+      <w:proofErr w:type="spellEnd"/>
+      <w:r>
+        <w:rPr>
+          <w:rFonts w:ascii="Times" w:hAnsi="Times"/>
+          <w:sz w:val="20"/>
+          <w:szCs w:val="20"/>
+        </w:rPr>
+        <w:t xml:space="preserve"> best features</w:t>
+      </w:r>
+      <w:r>
+        <w:rPr>
+          <w:rFonts w:ascii="Times" w:hAnsi="Times"/>
+          <w:sz w:val="20"/>
+          <w:szCs w:val="20"/>
+        </w:rPr>
+        <w:t xml:space="preserve"> and called it</w:t>
+      </w:r>
+      <w:r>
+        <w:rPr>
+          <w:rFonts w:ascii="Times" w:hAnsi="Times"/>
+          <w:sz w:val="20"/>
+          <w:szCs w:val="20"/>
+        </w:rPr>
+        <w:t xml:space="preserve"> Fi</w:t>
+      </w:r>
+      <w:r>
+        <w:rPr>
+          <w:rFonts w:ascii="Times" w:hAnsi="Times"/>
+          <w:sz w:val="20"/>
+          <w:szCs w:val="20"/>
+        </w:rPr>
+        <w:t xml:space="preserve">. In this way, we will have </w:t>
+      </w:r>
+      <w:r>
+        <w:rPr>
+          <w:rFonts w:ascii="Times" w:hAnsi="Times"/>
+          <w:sz w:val="20"/>
+          <w:szCs w:val="20"/>
+        </w:rPr>
+        <w:t>50</w:t>
+      </w:r>
+      <w:r>
+        <w:rPr>
+          <w:rFonts w:ascii="Times" w:hAnsi="Times"/>
+          <w:sz w:val="20"/>
+          <w:szCs w:val="20"/>
+        </w:rPr>
+        <w:t xml:space="preserve"> different feature set </w:t>
+      </w:r>
+      <w:r>
+        <w:rPr>
+          <w:rFonts w:ascii="Times" w:hAnsi="Times"/>
+          <w:sz w:val="20"/>
+          <w:szCs w:val="20"/>
+        </w:rPr>
+        <w:t xml:space="preserve">where each Fi feature set consists of </w:t>
+      </w:r>
+      <w:proofErr w:type="spellStart"/>
+      <w:r>
+        <w:rPr>
+          <w:rFonts w:ascii="Times" w:hAnsi="Times"/>
+          <w:sz w:val="20"/>
+          <w:szCs w:val="20"/>
+        </w:rPr>
+        <w:t>i</w:t>
+      </w:r>
+      <w:proofErr w:type="spellEnd"/>
+      <w:r>
+        <w:rPr>
+          <w:rFonts w:ascii="Times" w:hAnsi="Times"/>
+          <w:sz w:val="20"/>
+          <w:szCs w:val="20"/>
+        </w:rPr>
+        <w:t xml:space="preserve"> best fea</w:t>
+      </w:r>
+      <w:r>
+        <w:rPr>
+          <w:rFonts w:ascii="Times" w:hAnsi="Times"/>
+          <w:sz w:val="20"/>
+          <w:szCs w:val="20"/>
+        </w:rPr>
+        <w:t>tures.</w:t>
+      </w:r>
+    </w:p>
+    <w:p>
+      <w:pPr>
+        <w:pStyle w:val="heading20"/>
+        <w:rPr>
+          <w:rFonts w:ascii="Times" w:hAnsi="Times"/>
+        </w:rPr>
+      </w:pPr>
+      <w:r>
+        <w:rPr>
+          <w:rFonts w:ascii="Times" w:hAnsi="Times"/>
+        </w:rPr>
+        <w:t xml:space="preserve">2.3   </w:t>
+      </w:r>
+      <w:r>
+        <w:rPr>
+          <w:rFonts w:ascii="Times" w:hAnsi="Times"/>
+        </w:rPr>
+        <w:t xml:space="preserve">Model </w:t>
+      </w:r>
+      <w:r>
+        <w:rPr>
+          <w:rFonts w:ascii="Times" w:hAnsi="Times"/>
+        </w:rPr>
+        <w:t>Formation</w:t>
+      </w:r>
+    </w:p>
+    <w:p>
+      <w:pPr>
+        <w:widowControl w:val="0"/>
+        <w:autoSpaceDE w:val="0"/>
+        <w:autoSpaceDN w:val="0"/>
+        <w:adjustRightInd w:val="0"/>
+        <w:spacing w:after="240"/>
+        <w:contextualSpacing/>
+        <w:jc w:val="both"/>
+        <w:rPr>
+          <w:rFonts w:ascii="Times" w:hAnsi="Times"/>
+          <w:sz w:val="20"/>
+          <w:szCs w:val="20"/>
+        </w:rPr>
+      </w:pPr>
+      <w:r>
+        <w:rPr>
+          <w:rFonts w:ascii="Times" w:hAnsi="Times"/>
+          <w:sz w:val="20"/>
+          <w:szCs w:val="20"/>
+        </w:rPr>
+        <w:t xml:space="preserve">We take </w:t>
+      </w:r>
+      <w:r>
+        <w:rPr>
+          <w:rFonts w:ascii="Times" w:hAnsi="Times"/>
+          <w:sz w:val="20"/>
+          <w:szCs w:val="20"/>
+        </w:rPr>
+        <w:t xml:space="preserve">50 different features set from step 2.2 </w:t>
+      </w:r>
+      <w:r>
+        <w:rPr>
+          <w:rFonts w:ascii="Times" w:hAnsi="Times"/>
+          <w:sz w:val="20"/>
+          <w:szCs w:val="20"/>
+        </w:rPr>
+        <w:t>during the model formation</w:t>
+      </w:r>
+      <w:r>
+        <w:rPr>
+          <w:rFonts w:ascii="Times" w:hAnsi="Times"/>
+          <w:sz w:val="20"/>
+          <w:szCs w:val="20"/>
+        </w:rPr>
+        <w:t xml:space="preserve"> and for each feature set Fi where </w:t>
+      </w:r>
+      <w:proofErr w:type="spellStart"/>
+      <w:r>
+        <w:rPr>
+          <w:rFonts w:ascii="Times" w:hAnsi="Times"/>
+          <w:sz w:val="20"/>
+          <w:szCs w:val="20"/>
+        </w:rPr>
+        <w:t>i</w:t>
+      </w:r>
+      <w:proofErr w:type="spellEnd"/>
+      <w:r>
+        <w:rPr>
+          <w:rFonts w:ascii="Times" w:hAnsi="Times"/>
+          <w:sz w:val="20"/>
+          <w:szCs w:val="20"/>
+        </w:rPr>
+        <w:t xml:space="preserve">&lt;=50, we form both classification and regression model </w:t>
+      </w:r>
+      <w:proofErr w:type="spellStart"/>
+      <w:r>
+        <w:rPr>
+          <w:rFonts w:ascii="Times" w:hAnsi="Times"/>
+          <w:sz w:val="20"/>
+          <w:szCs w:val="20"/>
+        </w:rPr>
+        <w:t>CMi</w:t>
+      </w:r>
+      <w:proofErr w:type="spellEnd"/>
+      <w:r>
+        <w:rPr>
+          <w:rFonts w:ascii="Times" w:hAnsi="Times"/>
+          <w:sz w:val="20"/>
+          <w:szCs w:val="20"/>
+        </w:rPr>
+        <w:t xml:space="preserve"> and </w:t>
+      </w:r>
+      <w:proofErr w:type="spellStart"/>
+      <w:r>
+        <w:rPr>
+          <w:rFonts w:ascii="Times" w:hAnsi="Times"/>
+          <w:sz w:val="20"/>
+          <w:szCs w:val="20"/>
+        </w:rPr>
+        <w:t>RMi</w:t>
+      </w:r>
+      <w:proofErr w:type="spellEnd"/>
+      <w:r>
+        <w:rPr>
+          <w:rFonts w:ascii="Times" w:hAnsi="Times"/>
+          <w:sz w:val="20"/>
+          <w:szCs w:val="20"/>
+        </w:rPr>
+        <w:t xml:space="preserve"> respectively. Classifica</w:t>
+      </w:r>
+      <w:r>
+        <w:rPr>
+          <w:rFonts w:ascii="Times" w:hAnsi="Times"/>
+          <w:sz w:val="20"/>
+          <w:szCs w:val="20"/>
+        </w:rPr>
+        <w:t xml:space="preserve">tion model </w:t>
+      </w:r>
+      <w:r>
+        <w:rPr>
+          <w:rFonts w:ascii="Times" w:hAnsi="Times"/>
+          <w:sz w:val="20"/>
+          <w:szCs w:val="20"/>
+        </w:rPr>
+        <w:t xml:space="preserve">target </w:t>
+      </w:r>
+      <w:r>
+        <w:rPr>
+          <w:rFonts w:ascii="Times" w:hAnsi="Times"/>
+          <w:sz w:val="20"/>
+          <w:szCs w:val="20"/>
+        </w:rPr>
+        <w:t xml:space="preserve">value </w:t>
+      </w:r>
+      <w:r>
+        <w:rPr>
+          <w:rFonts w:ascii="Times" w:hAnsi="Times"/>
+          <w:sz w:val="20"/>
+          <w:szCs w:val="20"/>
+        </w:rPr>
+        <w:t xml:space="preserve">is set from </w:t>
+      </w:r>
+      <w:proofErr w:type="spellStart"/>
+      <w:r>
+        <w:rPr>
+          <w:rFonts w:ascii="Times" w:hAnsi="Times"/>
+          <w:sz w:val="20"/>
+          <w:szCs w:val="20"/>
+        </w:rPr>
+        <w:t>from</w:t>
+      </w:r>
+      <w:proofErr w:type="spellEnd"/>
+      <w:r>
+        <w:rPr>
+          <w:rFonts w:ascii="Times" w:hAnsi="Times"/>
+          <w:sz w:val="20"/>
+          <w:szCs w:val="20"/>
+        </w:rPr>
+        <w:t xml:space="preserve"> </w:t>
+      </w:r>
+      <w:r>
+        <w:rPr>
+          <w:rFonts w:ascii="Times" w:hAnsi="Times"/>
+          <w:sz w:val="20"/>
+          <w:szCs w:val="20"/>
+        </w:rPr>
+        <w:t>dataset 2</w:t>
+      </w:r>
+      <w:r>
+        <w:rPr>
+          <w:rFonts w:ascii="Times" w:hAnsi="Times"/>
+          <w:sz w:val="20"/>
+          <w:szCs w:val="20"/>
+        </w:rPr>
+        <w:t xml:space="preserve"> and reg</w:t>
+      </w:r>
+      <w:r>
+        <w:rPr>
+          <w:rFonts w:ascii="Times" w:hAnsi="Times"/>
+          <w:sz w:val="20"/>
+          <w:szCs w:val="20"/>
+        </w:rPr>
+        <w:t xml:space="preserve">ression model </w:t>
+      </w:r>
+      <w:r>
+        <w:rPr>
+          <w:rFonts w:ascii="Times" w:hAnsi="Times"/>
+          <w:sz w:val="20"/>
+          <w:szCs w:val="20"/>
+        </w:rPr>
+        <w:t xml:space="preserve">target value </w:t>
+      </w:r>
+      <w:r>
+        <w:rPr>
+          <w:rFonts w:ascii="Times" w:hAnsi="Times"/>
+          <w:sz w:val="20"/>
+          <w:szCs w:val="20"/>
+        </w:rPr>
+        <w:t xml:space="preserve">is set </w:t>
+      </w:r>
+      <w:r>
+        <w:rPr>
+          <w:rFonts w:ascii="Times" w:hAnsi="Times"/>
+          <w:sz w:val="20"/>
+          <w:szCs w:val="20"/>
+        </w:rPr>
+        <w:t xml:space="preserve">from data set </w:t>
+      </w:r>
+      <w:r>
+        <w:rPr>
+          <w:rFonts w:ascii="Times" w:hAnsi="Times"/>
+          <w:sz w:val="20"/>
+          <w:szCs w:val="20"/>
+        </w:rPr>
+        <w:t>1</w:t>
+      </w:r>
+      <w:r>
+        <w:rPr>
+          <w:rFonts w:ascii="Times" w:hAnsi="Times"/>
+          <w:sz w:val="20"/>
+          <w:szCs w:val="20"/>
+        </w:rPr>
+        <w:t>.</w:t>
+      </w:r>
+      <w:r>
+        <w:rPr>
+          <w:rFonts w:ascii="Times" w:hAnsi="Times"/>
+          <w:sz w:val="20"/>
+          <w:szCs w:val="20"/>
+        </w:rPr>
+        <w:t xml:space="preserve"> However, both model </w:t>
+      </w:r>
+      <w:r>
+        <w:rPr>
+          <w:rFonts w:ascii="Times" w:hAnsi="Times"/>
+          <w:sz w:val="20"/>
+          <w:szCs w:val="20"/>
+        </w:rPr>
+        <w:t>is</w:t>
+      </w:r>
+      <w:r>
+        <w:rPr>
+          <w:rFonts w:ascii="Times" w:hAnsi="Times"/>
+          <w:sz w:val="20"/>
+          <w:szCs w:val="20"/>
+        </w:rPr>
+        <w:t xml:space="preserve"> trained using data set 1.</w:t>
+      </w:r>
+      <w:bookmarkStart w:id="0" w:name="_GoBack"/>
+      <w:bookmarkEnd w:id="0"/>
+    </w:p>
+    <w:p>
+      <w:pPr>
+        <w:pStyle w:val="heading20"/>
+        <w:rPr>
+          <w:rFonts w:ascii="Times" w:hAnsi="Times"/>
+        </w:rPr>
+      </w:pPr>
+      <w:r>
+        <w:rPr>
+          <w:rFonts w:ascii="Times" w:hAnsi="Times"/>
+        </w:rPr>
+        <w:t>2</w:t>
+      </w:r>
+      <w:r>
+        <w:rPr>
+          <w:rFonts w:ascii="Times" w:hAnsi="Times"/>
+        </w:rPr>
+        <w:t>.4</w:t>
+      </w:r>
+      <w:r>
+        <w:rPr>
+          <w:rFonts w:ascii="Times" w:hAnsi="Times"/>
+        </w:rPr>
+        <w:t xml:space="preserve">   </w:t>
+      </w:r>
+      <w:r>
+        <w:rPr>
+          <w:rFonts w:ascii="Times" w:hAnsi="Times"/>
+        </w:rPr>
+        <w:t xml:space="preserve">Best Features </w:t>
+      </w:r>
+      <w:r>
+        <w:rPr>
+          <w:rFonts w:ascii="Times" w:hAnsi="Times"/>
+        </w:rPr>
+        <w:t>Selection</w:t>
+      </w:r>
+    </w:p>
+    <w:p>
+      <w:pPr>
+        <w:widowControl w:val="0"/>
+        <w:autoSpaceDE w:val="0"/>
+        <w:autoSpaceDN w:val="0"/>
+        <w:adjustRightInd w:val="0"/>
+        <w:spacing w:after="240"/>
+        <w:contextualSpacing/>
+        <w:jc w:val="both"/>
+        <w:rPr>
+          <w:rFonts w:ascii="Times" w:hAnsi="Times"/>
+          <w:sz w:val="20"/>
+          <w:szCs w:val="20"/>
+        </w:rPr>
+      </w:pPr>
+      <w:r>
+        <w:rPr>
+          <w:rFonts w:ascii="Times" w:hAnsi="Times"/>
+          <w:sz w:val="20"/>
+          <w:szCs w:val="20"/>
+        </w:rPr>
+        <w:t xml:space="preserve">Each </w:t>
+      </w:r>
+      <w:proofErr w:type="spellStart"/>
+      <w:r>
+        <w:rPr>
+          <w:rFonts w:ascii="Times" w:hAnsi="Times"/>
+          <w:sz w:val="20"/>
+          <w:szCs w:val="20"/>
+        </w:rPr>
+        <w:t>CMi</w:t>
+      </w:r>
+      <w:proofErr w:type="spellEnd"/>
+      <w:r>
+        <w:rPr>
+          <w:rFonts w:ascii="Times" w:hAnsi="Times"/>
+          <w:sz w:val="20"/>
+          <w:szCs w:val="20"/>
+        </w:rPr>
+        <w:t xml:space="preserve"> and </w:t>
+      </w:r>
+      <w:proofErr w:type="spellStart"/>
+      <w:r>
+        <w:rPr>
+          <w:rFonts w:ascii="Times" w:hAnsi="Times"/>
+          <w:sz w:val="20"/>
+          <w:szCs w:val="20"/>
+        </w:rPr>
+        <w:t>RMi</w:t>
+      </w:r>
+      <w:proofErr w:type="spellEnd"/>
+      <w:r>
+        <w:rPr>
+          <w:rFonts w:ascii="Times" w:hAnsi="Times"/>
+          <w:sz w:val="20"/>
+          <w:szCs w:val="20"/>
+        </w:rPr>
+        <w:t xml:space="preserve"> model </w:t>
+      </w:r>
+      <w:r>
+        <w:rPr>
+          <w:rFonts w:ascii="Times" w:hAnsi="Times"/>
+          <w:sz w:val="20"/>
+          <w:szCs w:val="20"/>
+        </w:rPr>
+        <w:t>is</w:t>
+      </w:r>
+      <w:r>
+        <w:rPr>
+          <w:rFonts w:ascii="Times" w:hAnsi="Times"/>
+          <w:sz w:val="20"/>
+          <w:szCs w:val="20"/>
+        </w:rPr>
+        <w:t xml:space="preserve"> evaluated using </w:t>
+      </w:r>
+      <w:r>
+        <w:rPr>
+          <w:rFonts w:ascii="Times" w:hAnsi="Times"/>
+          <w:sz w:val="20"/>
+          <w:szCs w:val="20"/>
+        </w:rPr>
+        <w:t>10-fold</w:t>
+      </w:r>
+      <w:r>
+        <w:rPr>
+          <w:rFonts w:ascii="Times" w:hAnsi="Times"/>
+          <w:sz w:val="20"/>
+          <w:szCs w:val="20"/>
+        </w:rPr>
+        <w:t xml:space="preserve"> cross validation</w:t>
+      </w:r>
+      <w:r>
+        <w:rPr>
+          <w:rFonts w:ascii="Times" w:hAnsi="Times"/>
+          <w:sz w:val="20"/>
+          <w:szCs w:val="20"/>
+        </w:rPr>
+        <w:t xml:space="preserve">. </w:t>
+      </w:r>
+      <w:r>
+        <w:rPr>
+          <w:rFonts w:ascii="Times" w:hAnsi="Times"/>
+          <w:sz w:val="20"/>
+          <w:szCs w:val="20"/>
+        </w:rPr>
+        <w:t>The feature set Fi is</w:t>
+      </w:r>
+      <w:r>
+        <w:rPr>
+          <w:rFonts w:ascii="Times" w:hAnsi="Times"/>
+          <w:sz w:val="20"/>
+          <w:szCs w:val="20"/>
+        </w:rPr>
+        <w:t xml:space="preserve"> selected as best </w:t>
+      </w:r>
+      <w:r>
+        <w:rPr>
+          <w:rFonts w:ascii="Times" w:hAnsi="Times"/>
+          <w:sz w:val="20"/>
+          <w:szCs w:val="20"/>
+        </w:rPr>
+        <w:t>feature that</w:t>
+      </w:r>
+      <w:r>
+        <w:rPr>
+          <w:rFonts w:ascii="Times" w:hAnsi="Times"/>
+          <w:sz w:val="20"/>
+          <w:szCs w:val="20"/>
+        </w:rPr>
+        <w:t xml:space="preserve"> yield </w:t>
+      </w:r>
+      <w:r>
+        <w:rPr>
+          <w:rFonts w:ascii="Times" w:hAnsi="Times"/>
+          <w:sz w:val="20"/>
+          <w:szCs w:val="20"/>
+        </w:rPr>
+        <w:t>best average</w:t>
+      </w:r>
+      <w:r>
+        <w:rPr>
+          <w:rFonts w:ascii="Times" w:hAnsi="Times"/>
+          <w:sz w:val="20"/>
+          <w:szCs w:val="20"/>
+        </w:rPr>
+        <w:t xml:space="preserve"> accuracy of </w:t>
+      </w:r>
+      <w:proofErr w:type="spellStart"/>
+      <w:r>
+        <w:rPr>
+          <w:rFonts w:ascii="Times" w:hAnsi="Times"/>
+          <w:sz w:val="20"/>
+          <w:szCs w:val="20"/>
+        </w:rPr>
+        <w:t>CMi</w:t>
+      </w:r>
+      <w:proofErr w:type="spellEnd"/>
+      <w:r>
+        <w:rPr>
+          <w:rFonts w:ascii="Times" w:hAnsi="Times"/>
+          <w:sz w:val="20"/>
+          <w:szCs w:val="20"/>
+        </w:rPr>
+        <w:t xml:space="preserve"> and RMI</w:t>
+      </w:r>
+      <w:r>
+        <w:rPr>
+          <w:rFonts w:ascii="Times" w:hAnsi="Times"/>
+          <w:sz w:val="20"/>
+          <w:szCs w:val="20"/>
+        </w:rPr>
+        <w:t>.</w:t>
+      </w:r>
+    </w:p>
+    <w:p>
+      <w:pPr>
+        <w:widowControl w:val="0"/>
+        <w:autoSpaceDE w:val="0"/>
+        <w:autoSpaceDN w:val="0"/>
+        <w:adjustRightInd w:val="0"/>
+        <w:spacing w:after="240"/>
+        <w:contextualSpacing/>
+        <w:jc w:val="both"/>
+        <w:rPr>
+          <w:rFonts w:ascii="Times" w:hAnsi="Times"/>
+          <w:sz w:val="20"/>
+          <w:szCs w:val="20"/>
+        </w:rPr>
+      </w:pPr>
+    </w:p>
+    <w:p>
+      <w:pPr>
+        <w:widowControl w:val="0"/>
+        <w:autoSpaceDE w:val="0"/>
+        <w:autoSpaceDN w:val="0"/>
+        <w:adjustRightInd w:val="0"/>
+        <w:spacing w:after="240"/>
+        <w:contextualSpacing/>
+        <w:jc w:val="both"/>
+        <w:rPr>
+          <w:rFonts w:ascii="Times" w:hAnsi="Times"/>
+          <w:sz w:val="20"/>
+          <w:szCs w:val="20"/>
+        </w:rPr>
+      </w:pPr>
     </w:p>
     <w:p>
       <w:pPr>
@@ -4204,7 +4667,7 @@
 </file>
 
 <file path=customXml/itemProps1.xml><?xml version="1.0" encoding="utf-8"?>
-<ds:datastoreItem xmlns:ds="http://schemas.openxmlformats.org/officeDocument/2006/customXml" ds:itemID="{77D982CE-8852-FD4B-9D10-A090680325D0}">
+<ds:datastoreItem xmlns:ds="http://schemas.openxmlformats.org/officeDocument/2006/customXml" ds:itemID="{F225C93D-D72D-4D4F-8053-E6342FB0FFAE}">
   <ds:schemaRefs>
     <ds:schemaRef ds:uri="http://schemas.openxmlformats.org/officeDocument/2006/bibliography"/>
   </ds:schemaRefs>

</xml_diff>